<commit_message>
Done with Budget except modifying views to display large values.
</commit_message>
<xml_diff>
--- a/Files Android general/Code explanations.docx
+++ b/Files Android general/Code explanations.docx
@@ -215,6 +215,26 @@
           <w:color w:val="000000" w:themeColor="text1"/>
         </w:rPr>
         <w:t>t setup the background thread.</w:t>
+      </w:r>
+    </w:p>
+    <w:p>
+      <w:pPr>
+        <w:rPr>
+          <w:color w:val="000000" w:themeColor="text1"/>
+        </w:rPr>
+      </w:pPr>
+    </w:p>
+    <w:p>
+      <w:pPr>
+        <w:rPr>
+          <w:color w:val="000000" w:themeColor="text1"/>
+        </w:rPr>
+      </w:pPr>
+      <w:r>
+        <w:rPr>
+          <w:color w:val="000000" w:themeColor="text1"/>
+        </w:rPr>
+        <w:t>If using contentprovider with new table, change CONTENT_AUTHORITY of that provider class to related to relevant activity, and change @ manifest declaration also.</w:t>
       </w:r>
       <w:bookmarkStart w:id="0" w:name="_GoBack"/>
       <w:bookmarkEnd w:id="0"/>

</xml_diff>

<commit_message>
Modified view to fit large values for budget
</commit_message>
<xml_diff>
--- a/Files Android general/Code explanations.docx
+++ b/Files Android general/Code explanations.docx
@@ -31,6 +31,8 @@
           <w:szCs w:val="20"/>
         </w:rPr>
       </w:pPr>
+      <w:proofErr w:type="spellStart"/>
+      <w:proofErr w:type="gramStart"/>
       <w:r>
         <w:rPr>
           <w:rFonts w:ascii="Consolas" w:eastAsia="Times New Roman" w:hAnsi="Consolas" w:cs="Consolas"/>
@@ -40,23 +42,56 @@
         </w:rPr>
         <w:t>oneRecordValues</w:t>
       </w:r>
-      <w:r>
-        <w:rPr>
-          <w:rFonts w:ascii="Consolas" w:eastAsia="Times New Roman" w:hAnsi="Consolas" w:cs="Consolas"/>
-          <w:color w:val="000000" w:themeColor="text1"/>
-          <w:sz w:val="20"/>
-          <w:szCs w:val="20"/>
-        </w:rPr>
-        <w:t xml:space="preserve"> in ManualEntryActivity may be defined in and passed from SliderAdapter.java </w:t>
-      </w:r>
-      <w:r>
-        <w:rPr>
-          <w:rFonts w:ascii="Consolas" w:eastAsia="Times New Roman" w:hAnsi="Consolas" w:cs="Consolas"/>
-          <w:color w:val="000000" w:themeColor="text1"/>
-          <w:sz w:val="20"/>
-          <w:szCs w:val="20"/>
-        </w:rPr>
-        <w:t>onChildClickListener()</w:t>
+      <w:proofErr w:type="spellEnd"/>
+      <w:proofErr w:type="gramEnd"/>
+      <w:r>
+        <w:rPr>
+          <w:rFonts w:ascii="Consolas" w:eastAsia="Times New Roman" w:hAnsi="Consolas" w:cs="Consolas"/>
+          <w:color w:val="000000" w:themeColor="text1"/>
+          <w:sz w:val="20"/>
+          <w:szCs w:val="20"/>
+        </w:rPr>
+        <w:t xml:space="preserve"> in </w:t>
+      </w:r>
+      <w:proofErr w:type="spellStart"/>
+      <w:r>
+        <w:rPr>
+          <w:rFonts w:ascii="Consolas" w:eastAsia="Times New Roman" w:hAnsi="Consolas" w:cs="Consolas"/>
+          <w:color w:val="000000" w:themeColor="text1"/>
+          <w:sz w:val="20"/>
+          <w:szCs w:val="20"/>
+        </w:rPr>
+        <w:t>ManualEntryActivity</w:t>
+      </w:r>
+      <w:proofErr w:type="spellEnd"/>
+      <w:r>
+        <w:rPr>
+          <w:rFonts w:ascii="Consolas" w:eastAsia="Times New Roman" w:hAnsi="Consolas" w:cs="Consolas"/>
+          <w:color w:val="000000" w:themeColor="text1"/>
+          <w:sz w:val="20"/>
+          <w:szCs w:val="20"/>
+        </w:rPr>
+        <w:t xml:space="preserve"> may be defined in and passed from SliderAdapter.java </w:t>
+      </w:r>
+      <w:proofErr w:type="spellStart"/>
+      <w:r>
+        <w:rPr>
+          <w:rFonts w:ascii="Consolas" w:eastAsia="Times New Roman" w:hAnsi="Consolas" w:cs="Consolas"/>
+          <w:color w:val="000000" w:themeColor="text1"/>
+          <w:sz w:val="20"/>
+          <w:szCs w:val="20"/>
+        </w:rPr>
+        <w:t>onChildClickListener</w:t>
+      </w:r>
+      <w:proofErr w:type="spellEnd"/>
+      <w:r>
+        <w:rPr>
+          <w:rFonts w:ascii="Consolas" w:eastAsia="Times New Roman" w:hAnsi="Consolas" w:cs="Consolas"/>
+          <w:color w:val="000000" w:themeColor="text1"/>
+          <w:sz w:val="20"/>
+          <w:szCs w:val="20"/>
+        </w:rPr>
+        <w:t>()</w:t>
       </w:r>
     </w:p>
     <w:p>
@@ -118,14 +153,56 @@
           <w:szCs w:val="20"/>
         </w:rPr>
       </w:pPr>
-      <w:r>
-        <w:rPr>
-          <w:rFonts w:ascii="Consolas" w:eastAsia="Times New Roman" w:hAnsi="Consolas" w:cs="Consolas"/>
-          <w:color w:val="000000" w:themeColor="text1"/>
-          <w:sz w:val="20"/>
-          <w:szCs w:val="20"/>
-        </w:rPr>
-        <w:t>setSelection() for spinner only works if Integer is used, although int is displayed</w:t>
+      <w:proofErr w:type="spellStart"/>
+      <w:proofErr w:type="gramStart"/>
+      <w:r>
+        <w:rPr>
+          <w:rFonts w:ascii="Consolas" w:eastAsia="Times New Roman" w:hAnsi="Consolas" w:cs="Consolas"/>
+          <w:color w:val="000000" w:themeColor="text1"/>
+          <w:sz w:val="20"/>
+          <w:szCs w:val="20"/>
+        </w:rPr>
+        <w:t>setSelection</w:t>
+      </w:r>
+      <w:proofErr w:type="spellEnd"/>
+      <w:r>
+        <w:rPr>
+          <w:rFonts w:ascii="Consolas" w:eastAsia="Times New Roman" w:hAnsi="Consolas" w:cs="Consolas"/>
+          <w:color w:val="000000" w:themeColor="text1"/>
+          <w:sz w:val="20"/>
+          <w:szCs w:val="20"/>
+        </w:rPr>
+        <w:t>(</w:t>
+      </w:r>
+      <w:proofErr w:type="gramEnd"/>
+      <w:r>
+        <w:rPr>
+          <w:rFonts w:ascii="Consolas" w:eastAsia="Times New Roman" w:hAnsi="Consolas" w:cs="Consolas"/>
+          <w:color w:val="000000" w:themeColor="text1"/>
+          <w:sz w:val="20"/>
+          <w:szCs w:val="20"/>
+        </w:rPr>
+        <w:t xml:space="preserve">) for spinner only works if Integer is used, although </w:t>
+      </w:r>
+      <w:proofErr w:type="spellStart"/>
+      <w:r>
+        <w:rPr>
+          <w:rFonts w:ascii="Consolas" w:eastAsia="Times New Roman" w:hAnsi="Consolas" w:cs="Consolas"/>
+          <w:color w:val="000000" w:themeColor="text1"/>
+          <w:sz w:val="20"/>
+          <w:szCs w:val="20"/>
+        </w:rPr>
+        <w:t>int</w:t>
+      </w:r>
+      <w:proofErr w:type="spellEnd"/>
+      <w:r>
+        <w:rPr>
+          <w:rFonts w:ascii="Consolas" w:eastAsia="Times New Roman" w:hAnsi="Consolas" w:cs="Consolas"/>
+          <w:color w:val="000000" w:themeColor="text1"/>
+          <w:sz w:val="20"/>
+          <w:szCs w:val="20"/>
+        </w:rPr>
+        <w:t xml:space="preserve"> is displayed</w:t>
       </w:r>
     </w:p>
     <w:p>
@@ -145,7 +222,21 @@
         <w:rPr>
           <w:color w:val="000000" w:themeColor="text1"/>
         </w:rPr>
-        <w:t>When creating new record at ManualEntryActivity:</w:t>
+        <w:t xml:space="preserve">When creating new record at </w:t>
+      </w:r>
+      <w:proofErr w:type="spellStart"/>
+      <w:r>
+        <w:rPr>
+          <w:color w:val="000000" w:themeColor="text1"/>
+        </w:rPr>
+        <w:t>ManualEntryActivity</w:t>
+      </w:r>
+      <w:proofErr w:type="spellEnd"/>
+      <w:r>
+        <w:rPr>
+          <w:color w:val="000000" w:themeColor="text1"/>
+        </w:rPr>
+        <w:t>:</w:t>
       </w:r>
     </w:p>
     <w:p>
@@ -158,7 +249,63 @@
         <w:rPr>
           <w:color w:val="000000" w:themeColor="text1"/>
         </w:rPr>
-        <w:t>If come from MainActivity and keep pressing date field without pressing “OK”, onClick is executed repeatedly and datePickerDialog keeps being assigned to new one, but since old original mh (this month) never updates, mh-1 never keeps decreasing,</w:t>
+        <w:t xml:space="preserve">If come from </w:t>
+      </w:r>
+      <w:proofErr w:type="spellStart"/>
+      <w:r>
+        <w:rPr>
+          <w:color w:val="000000" w:themeColor="text1"/>
+        </w:rPr>
+        <w:t>MainActivity</w:t>
+      </w:r>
+      <w:proofErr w:type="spellEnd"/>
+      <w:r>
+        <w:rPr>
+          <w:color w:val="000000" w:themeColor="text1"/>
+        </w:rPr>
+        <w:t xml:space="preserve"> and keep pressing date field without pressing “OK”, </w:t>
+      </w:r>
+      <w:proofErr w:type="spellStart"/>
+      <w:r>
+        <w:rPr>
+          <w:color w:val="000000" w:themeColor="text1"/>
+        </w:rPr>
+        <w:t>onClick</w:t>
+      </w:r>
+      <w:proofErr w:type="spellEnd"/>
+      <w:r>
+        <w:rPr>
+          <w:color w:val="000000" w:themeColor="text1"/>
+        </w:rPr>
+        <w:t xml:space="preserve"> is executed repeatedly and </w:t>
+      </w:r>
+      <w:proofErr w:type="spellStart"/>
+      <w:r>
+        <w:rPr>
+          <w:color w:val="000000" w:themeColor="text1"/>
+        </w:rPr>
+        <w:t>datePickerDialog</w:t>
+      </w:r>
+      <w:proofErr w:type="spellEnd"/>
+      <w:r>
+        <w:rPr>
+          <w:color w:val="000000" w:themeColor="text1"/>
+        </w:rPr>
+        <w:t xml:space="preserve"> keeps being assigned to new one, but since old original </w:t>
+      </w:r>
+      <w:proofErr w:type="spellStart"/>
+      <w:r>
+        <w:rPr>
+          <w:color w:val="000000" w:themeColor="text1"/>
+        </w:rPr>
+        <w:t>mh</w:t>
+      </w:r>
+      <w:proofErr w:type="spellEnd"/>
+      <w:r>
+        <w:rPr>
+          <w:color w:val="000000" w:themeColor="text1"/>
+        </w:rPr>
+        <w:t xml:space="preserve"> (this month) never updates, mh-1 never keeps decreasing,</w:t>
       </w:r>
       <w:r>
         <w:rPr>
@@ -176,13 +323,55 @@
         <w:rPr>
           <w:color w:val="000000" w:themeColor="text1"/>
         </w:rPr>
-        <w:t xml:space="preserve"> Also if “OK” is pressed and onDateSet() executes, </w:t>
-      </w:r>
-      <w:r>
-        <w:rPr>
-          <w:color w:val="000000" w:themeColor="text1"/>
-        </w:rPr>
-        <w:t>only will old mh value be updated, and so when next time new picker is shown mh will be correct month and not keep decreasing since date keeps being updated to mh-1</w:t>
+        <w:t xml:space="preserve"> Also if “OK” is pressed and </w:t>
+      </w:r>
+      <w:proofErr w:type="spellStart"/>
+      <w:r>
+        <w:rPr>
+          <w:color w:val="000000" w:themeColor="text1"/>
+        </w:rPr>
+        <w:t>onDateSet</w:t>
+      </w:r>
+      <w:proofErr w:type="spellEnd"/>
+      <w:r>
+        <w:rPr>
+          <w:color w:val="000000" w:themeColor="text1"/>
+        </w:rPr>
+        <w:t xml:space="preserve">() executes, </w:t>
+      </w:r>
+      <w:r>
+        <w:rPr>
+          <w:color w:val="000000" w:themeColor="text1"/>
+        </w:rPr>
+        <w:t xml:space="preserve">only will old </w:t>
+      </w:r>
+      <w:proofErr w:type="spellStart"/>
+      <w:r>
+        <w:rPr>
+          <w:color w:val="000000" w:themeColor="text1"/>
+        </w:rPr>
+        <w:t>mh</w:t>
+      </w:r>
+      <w:proofErr w:type="spellEnd"/>
+      <w:r>
+        <w:rPr>
+          <w:color w:val="000000" w:themeColor="text1"/>
+        </w:rPr>
+        <w:t xml:space="preserve"> value be updated, and so when next time new picker is shown </w:t>
+      </w:r>
+      <w:proofErr w:type="spellStart"/>
+      <w:r>
+        <w:rPr>
+          <w:color w:val="000000" w:themeColor="text1"/>
+        </w:rPr>
+        <w:t>mh</w:t>
+      </w:r>
+      <w:proofErr w:type="spellEnd"/>
+      <w:r>
+        <w:rPr>
+          <w:color w:val="000000" w:themeColor="text1"/>
+        </w:rPr>
+        <w:t xml:space="preserve"> will be correct month and not keep decreasing since date keeps being updated to mh-1</w:t>
       </w:r>
       <w:r>
         <w:rPr>
@@ -208,7 +397,57 @@
         <w:rPr>
           <w:color w:val="000000" w:themeColor="text1"/>
         </w:rPr>
-        <w:t>Background thread did not run if Got coordinates, Update because it will only run onClick() portion and setSingleScheduledExecutorThread() and try to run the executor.schedule() part but the latter part will fail since got check to see if executor is null, which it is because user can’t confirm quickly enough with dialog box to set up executor so it won’t pass null check and therefore won’</w:t>
+        <w:t xml:space="preserve">Background thread did not run if Got coordinates, Update because it will only run </w:t>
+      </w:r>
+      <w:proofErr w:type="spellStart"/>
+      <w:proofErr w:type="gramStart"/>
+      <w:r>
+        <w:rPr>
+          <w:color w:val="000000" w:themeColor="text1"/>
+        </w:rPr>
+        <w:t>onClick</w:t>
+      </w:r>
+      <w:proofErr w:type="spellEnd"/>
+      <w:r>
+        <w:rPr>
+          <w:color w:val="000000" w:themeColor="text1"/>
+        </w:rPr>
+        <w:t>(</w:t>
+      </w:r>
+      <w:proofErr w:type="gramEnd"/>
+      <w:r>
+        <w:rPr>
+          <w:color w:val="000000" w:themeColor="text1"/>
+        </w:rPr>
+        <w:t xml:space="preserve">) portion and </w:t>
+      </w:r>
+      <w:proofErr w:type="spellStart"/>
+      <w:r>
+        <w:rPr>
+          <w:color w:val="000000" w:themeColor="text1"/>
+        </w:rPr>
+        <w:t>setSingleScheduledExecutorThread</w:t>
+      </w:r>
+      <w:proofErr w:type="spellEnd"/>
+      <w:r>
+        <w:rPr>
+          <w:color w:val="000000" w:themeColor="text1"/>
+        </w:rPr>
+        <w:t xml:space="preserve">() and try to run the </w:t>
+      </w:r>
+      <w:proofErr w:type="spellStart"/>
+      <w:r>
+        <w:rPr>
+          <w:color w:val="000000" w:themeColor="text1"/>
+        </w:rPr>
+        <w:t>executor.schedule</w:t>
+      </w:r>
+      <w:proofErr w:type="spellEnd"/>
+      <w:r>
+        <w:rPr>
+          <w:color w:val="000000" w:themeColor="text1"/>
+        </w:rPr>
+        <w:t>() part but the latter part will fail since got check to see if executor is null, which it is because user can’t confirm quickly enough with dialog box to set up executor so it won’t pass null check and therefore won’</w:t>
       </w:r>
       <w:r>
         <w:rPr>
@@ -234,7 +473,41 @@
         <w:rPr>
           <w:color w:val="000000" w:themeColor="text1"/>
         </w:rPr>
-        <w:t>If using contentprovider with new table, change CONTENT_AUTHORITY of that provider class to related to relevant activity, and change @ manifest declaration also.</w:t>
+        <w:t xml:space="preserve">If using </w:t>
+      </w:r>
+      <w:proofErr w:type="spellStart"/>
+      <w:r>
+        <w:rPr>
+          <w:color w:val="000000" w:themeColor="text1"/>
+        </w:rPr>
+        <w:t>contentprovider</w:t>
+      </w:r>
+      <w:proofErr w:type="spellEnd"/>
+      <w:r>
+        <w:rPr>
+          <w:color w:val="000000" w:themeColor="text1"/>
+        </w:rPr>
+        <w:t xml:space="preserve"> with new table, change CONTENT_AUTHORITY of that provider class to </w:t>
+      </w:r>
+      <w:proofErr w:type="gramStart"/>
+      <w:r>
+        <w:rPr>
+          <w:color w:val="000000" w:themeColor="text1"/>
+        </w:rPr>
+        <w:t>related</w:t>
+      </w:r>
+      <w:proofErr w:type="gramEnd"/>
+      <w:r>
+        <w:rPr>
+          <w:color w:val="000000" w:themeColor="text1"/>
+        </w:rPr>
+        <w:t xml:space="preserve"> to relevant activity, and change @ manifest declaration also.</w:t>
+      </w:r>
+      <w:r>
+        <w:rPr>
+          <w:color w:val="000000" w:themeColor="text1"/>
+        </w:rPr>
+        <w:t xml:space="preserve"> </w:t>
       </w:r>
       <w:bookmarkStart w:id="0" w:name="_GoBack"/>
       <w:bookmarkEnd w:id="0"/>

</xml_diff>

<commit_message>
Wrote code to extract total expense from image.
</commit_message>
<xml_diff>
--- a/Files Android general/Code explanations.docx
+++ b/Files Android general/Code explanations.docx
@@ -31,8 +31,6 @@
           <w:szCs w:val="20"/>
         </w:rPr>
       </w:pPr>
-      <w:proofErr w:type="spellStart"/>
-      <w:proofErr w:type="gramStart"/>
       <w:r>
         <w:rPr>
           <w:rFonts w:ascii="Consolas" w:eastAsia="Times New Roman" w:hAnsi="Consolas" w:cs="Consolas"/>
@@ -42,8 +40,6 @@
         </w:rPr>
         <w:t>oneRecordValues</w:t>
       </w:r>
-      <w:proofErr w:type="spellEnd"/>
-      <w:proofErr w:type="gramEnd"/>
       <w:r>
         <w:rPr>
           <w:rFonts w:ascii="Consolas" w:eastAsia="Times New Roman" w:hAnsi="Consolas" w:cs="Consolas"/>
@@ -51,9 +47,8 @@
           <w:sz w:val="20"/>
           <w:szCs w:val="20"/>
         </w:rPr>
-        <w:t xml:space="preserve"> in </w:t>
-      </w:r>
-      <w:proofErr w:type="spellStart"/>
+        <w:t xml:space="preserve"> in ManualEntryActivity may be defined in and passed from SliderAdapter.java </w:t>
+      </w:r>
       <w:r>
         <w:rPr>
           <w:rFonts w:ascii="Consolas" w:eastAsia="Times New Roman" w:hAnsi="Consolas" w:cs="Consolas"/>
@@ -61,37 +56,7 @@
           <w:sz w:val="20"/>
           <w:szCs w:val="20"/>
         </w:rPr>
-        <w:t>ManualEntryActivity</w:t>
-      </w:r>
-      <w:proofErr w:type="spellEnd"/>
-      <w:r>
-        <w:rPr>
-          <w:rFonts w:ascii="Consolas" w:eastAsia="Times New Roman" w:hAnsi="Consolas" w:cs="Consolas"/>
-          <w:color w:val="000000" w:themeColor="text1"/>
-          <w:sz w:val="20"/>
-          <w:szCs w:val="20"/>
-        </w:rPr>
-        <w:t xml:space="preserve"> may be defined in and passed from SliderAdapter.java </w:t>
-      </w:r>
-      <w:proofErr w:type="spellStart"/>
-      <w:r>
-        <w:rPr>
-          <w:rFonts w:ascii="Consolas" w:eastAsia="Times New Roman" w:hAnsi="Consolas" w:cs="Consolas"/>
-          <w:color w:val="000000" w:themeColor="text1"/>
-          <w:sz w:val="20"/>
-          <w:szCs w:val="20"/>
-        </w:rPr>
-        <w:t>onChildClickListener</w:t>
-      </w:r>
-      <w:proofErr w:type="spellEnd"/>
-      <w:r>
-        <w:rPr>
-          <w:rFonts w:ascii="Consolas" w:eastAsia="Times New Roman" w:hAnsi="Consolas" w:cs="Consolas"/>
-          <w:color w:val="000000" w:themeColor="text1"/>
-          <w:sz w:val="20"/>
-          <w:szCs w:val="20"/>
-        </w:rPr>
-        <w:t>()</w:t>
+        <w:t>onChildClickListener()</w:t>
       </w:r>
     </w:p>
     <w:p>
@@ -153,8 +118,6 @@
           <w:szCs w:val="20"/>
         </w:rPr>
       </w:pPr>
-      <w:proofErr w:type="spellStart"/>
-      <w:proofErr w:type="gramStart"/>
       <w:r>
         <w:rPr>
           <w:rFonts w:ascii="Consolas" w:eastAsia="Times New Roman" w:hAnsi="Consolas" w:cs="Consolas"/>
@@ -162,150 +125,40 @@
           <w:sz w:val="20"/>
           <w:szCs w:val="20"/>
         </w:rPr>
-        <w:t>setSelection</w:t>
-      </w:r>
-      <w:proofErr w:type="spellEnd"/>
-      <w:r>
-        <w:rPr>
-          <w:rFonts w:ascii="Consolas" w:eastAsia="Times New Roman" w:hAnsi="Consolas" w:cs="Consolas"/>
-          <w:color w:val="000000" w:themeColor="text1"/>
-          <w:sz w:val="20"/>
-          <w:szCs w:val="20"/>
-        </w:rPr>
-        <w:t>(</w:t>
-      </w:r>
-      <w:proofErr w:type="gramEnd"/>
-      <w:r>
-        <w:rPr>
-          <w:rFonts w:ascii="Consolas" w:eastAsia="Times New Roman" w:hAnsi="Consolas" w:cs="Consolas"/>
-          <w:color w:val="000000" w:themeColor="text1"/>
-          <w:sz w:val="20"/>
-          <w:szCs w:val="20"/>
-        </w:rPr>
-        <w:t xml:space="preserve">) for spinner only works if Integer is used, although </w:t>
-      </w:r>
-      <w:proofErr w:type="spellStart"/>
-      <w:r>
-        <w:rPr>
-          <w:rFonts w:ascii="Consolas" w:eastAsia="Times New Roman" w:hAnsi="Consolas" w:cs="Consolas"/>
-          <w:color w:val="000000" w:themeColor="text1"/>
-          <w:sz w:val="20"/>
-          <w:szCs w:val="20"/>
-        </w:rPr>
-        <w:t>int</w:t>
-      </w:r>
-      <w:proofErr w:type="spellEnd"/>
-      <w:r>
-        <w:rPr>
-          <w:rFonts w:ascii="Consolas" w:eastAsia="Times New Roman" w:hAnsi="Consolas" w:cs="Consolas"/>
-          <w:color w:val="000000" w:themeColor="text1"/>
-          <w:sz w:val="20"/>
-          <w:szCs w:val="20"/>
-        </w:rPr>
-        <w:t xml:space="preserve"> is displayed</w:t>
-      </w:r>
-    </w:p>
-    <w:p>
-      <w:pPr>
-        <w:rPr>
-          <w:color w:val="000000" w:themeColor="text1"/>
-        </w:rPr>
-      </w:pPr>
-    </w:p>
-    <w:p>
-      <w:pPr>
-        <w:rPr>
-          <w:color w:val="000000" w:themeColor="text1"/>
-        </w:rPr>
-      </w:pPr>
-      <w:r>
-        <w:rPr>
-          <w:color w:val="000000" w:themeColor="text1"/>
-        </w:rPr>
-        <w:t xml:space="preserve">When creating new record at </w:t>
-      </w:r>
-      <w:proofErr w:type="spellStart"/>
-      <w:r>
-        <w:rPr>
-          <w:color w:val="000000" w:themeColor="text1"/>
-        </w:rPr>
-        <w:t>ManualEntryActivity</w:t>
-      </w:r>
-      <w:proofErr w:type="spellEnd"/>
-      <w:r>
-        <w:rPr>
-          <w:color w:val="000000" w:themeColor="text1"/>
-        </w:rPr>
-        <w:t>:</w:t>
-      </w:r>
-    </w:p>
-    <w:p>
-      <w:pPr>
-        <w:rPr>
-          <w:color w:val="000000" w:themeColor="text1"/>
-        </w:rPr>
-      </w:pPr>
-      <w:r>
-        <w:rPr>
-          <w:color w:val="000000" w:themeColor="text1"/>
-        </w:rPr>
-        <w:t xml:space="preserve">If come from </w:t>
-      </w:r>
-      <w:proofErr w:type="spellStart"/>
-      <w:r>
-        <w:rPr>
-          <w:color w:val="000000" w:themeColor="text1"/>
-        </w:rPr>
-        <w:t>MainActivity</w:t>
-      </w:r>
-      <w:proofErr w:type="spellEnd"/>
-      <w:r>
-        <w:rPr>
-          <w:color w:val="000000" w:themeColor="text1"/>
-        </w:rPr>
-        <w:t xml:space="preserve"> and keep pressing date field without pressing “OK”, </w:t>
-      </w:r>
-      <w:proofErr w:type="spellStart"/>
-      <w:r>
-        <w:rPr>
-          <w:color w:val="000000" w:themeColor="text1"/>
-        </w:rPr>
-        <w:t>onClick</w:t>
-      </w:r>
-      <w:proofErr w:type="spellEnd"/>
-      <w:r>
-        <w:rPr>
-          <w:color w:val="000000" w:themeColor="text1"/>
-        </w:rPr>
-        <w:t xml:space="preserve"> is executed repeatedly and </w:t>
-      </w:r>
-      <w:proofErr w:type="spellStart"/>
-      <w:r>
-        <w:rPr>
-          <w:color w:val="000000" w:themeColor="text1"/>
-        </w:rPr>
-        <w:t>datePickerDialog</w:t>
-      </w:r>
-      <w:proofErr w:type="spellEnd"/>
-      <w:r>
-        <w:rPr>
-          <w:color w:val="000000" w:themeColor="text1"/>
-        </w:rPr>
-        <w:t xml:space="preserve"> keeps being assigned to new one, but since old original </w:t>
-      </w:r>
-      <w:proofErr w:type="spellStart"/>
-      <w:r>
-        <w:rPr>
-          <w:color w:val="000000" w:themeColor="text1"/>
-        </w:rPr>
-        <w:t>mh</w:t>
-      </w:r>
-      <w:proofErr w:type="spellEnd"/>
-      <w:r>
-        <w:rPr>
-          <w:color w:val="000000" w:themeColor="text1"/>
-        </w:rPr>
-        <w:t xml:space="preserve"> (this month) never updates, mh-1 never keeps decreasing,</w:t>
+        <w:t>setSelection() for spinner only works if Integer is used, although int is displayed</w:t>
+      </w:r>
+    </w:p>
+    <w:p>
+      <w:pPr>
+        <w:rPr>
+          <w:color w:val="000000" w:themeColor="text1"/>
+        </w:rPr>
+      </w:pPr>
+    </w:p>
+    <w:p>
+      <w:pPr>
+        <w:rPr>
+          <w:color w:val="000000" w:themeColor="text1"/>
+        </w:rPr>
+      </w:pPr>
+      <w:r>
+        <w:rPr>
+          <w:color w:val="000000" w:themeColor="text1"/>
+        </w:rPr>
+        <w:t>When creating new record at ManualEntryActivity:</w:t>
+      </w:r>
+    </w:p>
+    <w:p>
+      <w:pPr>
+        <w:rPr>
+          <w:color w:val="000000" w:themeColor="text1"/>
+        </w:rPr>
+      </w:pPr>
+      <w:r>
+        <w:rPr>
+          <w:color w:val="000000" w:themeColor="text1"/>
+        </w:rPr>
+        <w:t>If come from MainActivity and keep pressing date field without pressing “OK”, onClick is executed repeatedly and datePickerDialog keeps being assigned to new one, but since old original mh (this month) never updates, mh-1 never keeps decreasing,</w:t>
       </w:r>
       <w:r>
         <w:rPr>
@@ -323,55 +176,13 @@
         <w:rPr>
           <w:color w:val="000000" w:themeColor="text1"/>
         </w:rPr>
-        <w:t xml:space="preserve"> Also if “OK” is pressed and </w:t>
-      </w:r>
-      <w:proofErr w:type="spellStart"/>
-      <w:r>
-        <w:rPr>
-          <w:color w:val="000000" w:themeColor="text1"/>
-        </w:rPr>
-        <w:t>onDateSet</w:t>
-      </w:r>
-      <w:proofErr w:type="spellEnd"/>
-      <w:r>
-        <w:rPr>
-          <w:color w:val="000000" w:themeColor="text1"/>
-        </w:rPr>
-        <w:t xml:space="preserve">() executes, </w:t>
-      </w:r>
-      <w:r>
-        <w:rPr>
-          <w:color w:val="000000" w:themeColor="text1"/>
-        </w:rPr>
-        <w:t xml:space="preserve">only will old </w:t>
-      </w:r>
-      <w:proofErr w:type="spellStart"/>
-      <w:r>
-        <w:rPr>
-          <w:color w:val="000000" w:themeColor="text1"/>
-        </w:rPr>
-        <w:t>mh</w:t>
-      </w:r>
-      <w:proofErr w:type="spellEnd"/>
-      <w:r>
-        <w:rPr>
-          <w:color w:val="000000" w:themeColor="text1"/>
-        </w:rPr>
-        <w:t xml:space="preserve"> value be updated, and so when next time new picker is shown </w:t>
-      </w:r>
-      <w:proofErr w:type="spellStart"/>
-      <w:r>
-        <w:rPr>
-          <w:color w:val="000000" w:themeColor="text1"/>
-        </w:rPr>
-        <w:t>mh</w:t>
-      </w:r>
-      <w:proofErr w:type="spellEnd"/>
-      <w:r>
-        <w:rPr>
-          <w:color w:val="000000" w:themeColor="text1"/>
-        </w:rPr>
-        <w:t xml:space="preserve"> will be correct month and not keep decreasing since date keeps being updated to mh-1</w:t>
+        <w:t xml:space="preserve"> Also if “OK” is pressed and onDateSet() executes, </w:t>
+      </w:r>
+      <w:r>
+        <w:rPr>
+          <w:color w:val="000000" w:themeColor="text1"/>
+        </w:rPr>
+        <w:t>only will old mh value be updated, and so when next time new picker is shown mh will be correct month and not keep decreasing since date keeps being updated to mh-1</w:t>
       </w:r>
       <w:r>
         <w:rPr>
@@ -397,57 +208,7 @@
         <w:rPr>
           <w:color w:val="000000" w:themeColor="text1"/>
         </w:rPr>
-        <w:t xml:space="preserve">Background thread did not run if Got coordinates, Update because it will only run </w:t>
-      </w:r>
-      <w:proofErr w:type="spellStart"/>
-      <w:proofErr w:type="gramStart"/>
-      <w:r>
-        <w:rPr>
-          <w:color w:val="000000" w:themeColor="text1"/>
-        </w:rPr>
-        <w:t>onClick</w:t>
-      </w:r>
-      <w:proofErr w:type="spellEnd"/>
-      <w:r>
-        <w:rPr>
-          <w:color w:val="000000" w:themeColor="text1"/>
-        </w:rPr>
-        <w:t>(</w:t>
-      </w:r>
-      <w:proofErr w:type="gramEnd"/>
-      <w:r>
-        <w:rPr>
-          <w:color w:val="000000" w:themeColor="text1"/>
-        </w:rPr>
-        <w:t xml:space="preserve">) portion and </w:t>
-      </w:r>
-      <w:proofErr w:type="spellStart"/>
-      <w:r>
-        <w:rPr>
-          <w:color w:val="000000" w:themeColor="text1"/>
-        </w:rPr>
-        <w:t>setSingleScheduledExecutorThread</w:t>
-      </w:r>
-      <w:proofErr w:type="spellEnd"/>
-      <w:r>
-        <w:rPr>
-          <w:color w:val="000000" w:themeColor="text1"/>
-        </w:rPr>
-        <w:t xml:space="preserve">() and try to run the </w:t>
-      </w:r>
-      <w:proofErr w:type="spellStart"/>
-      <w:r>
-        <w:rPr>
-          <w:color w:val="000000" w:themeColor="text1"/>
-        </w:rPr>
-        <w:t>executor.schedule</w:t>
-      </w:r>
-      <w:proofErr w:type="spellEnd"/>
-      <w:r>
-        <w:rPr>
-          <w:color w:val="000000" w:themeColor="text1"/>
-        </w:rPr>
-        <w:t>() part but the latter part will fail since got check to see if executor is null, which it is because user can’t confirm quickly enough with dialog box to set up executor so it won’t pass null check and therefore won’</w:t>
+        <w:t>Background thread did not run if Got coordinates, Update because it will only run onClick() portion and setSingleScheduledExecutorThread() and try to run the executor.schedule() part but the latter part will fail since got check to see if executor is null, which it is because user can’t confirm quickly enough with dialog box to set up executor so it won’t pass null check and therefore won’</w:t>
       </w:r>
       <w:r>
         <w:rPr>
@@ -473,44 +234,158 @@
         <w:rPr>
           <w:color w:val="000000" w:themeColor="text1"/>
         </w:rPr>
-        <w:t xml:space="preserve">If using </w:t>
-      </w:r>
-      <w:proofErr w:type="spellStart"/>
-      <w:r>
-        <w:rPr>
-          <w:color w:val="000000" w:themeColor="text1"/>
-        </w:rPr>
-        <w:t>contentprovider</w:t>
-      </w:r>
-      <w:proofErr w:type="spellEnd"/>
-      <w:r>
-        <w:rPr>
-          <w:color w:val="000000" w:themeColor="text1"/>
-        </w:rPr>
-        <w:t xml:space="preserve"> with new table, change CONTENT_AUTHORITY of that provider class to </w:t>
-      </w:r>
-      <w:proofErr w:type="gramStart"/>
-      <w:r>
-        <w:rPr>
-          <w:color w:val="000000" w:themeColor="text1"/>
-        </w:rPr>
-        <w:t>related</w:t>
-      </w:r>
-      <w:proofErr w:type="gramEnd"/>
-      <w:r>
-        <w:rPr>
-          <w:color w:val="000000" w:themeColor="text1"/>
-        </w:rPr>
-        <w:t xml:space="preserve"> to relevant activity, and change @ manifest declaration also.</w:t>
+        <w:t>If using contentprovider with new table, change CONTENT_AUTHORITY of that provider class to related to relevant activity, and change @ manifest declaration also.</w:t>
       </w:r>
       <w:r>
         <w:rPr>
           <w:color w:val="000000" w:themeColor="text1"/>
         </w:rPr>
         <w:t xml:space="preserve"> </w:t>
+      </w:r>
+    </w:p>
+    <w:p>
+      <w:pPr>
+        <w:rPr>
+          <w:color w:val="000000" w:themeColor="text1"/>
+        </w:rPr>
+      </w:pPr>
+    </w:p>
+    <w:p>
+      <w:pPr>
+        <w:rPr>
+          <w:color w:val="000000" w:themeColor="text1"/>
+        </w:rPr>
+      </w:pPr>
+      <w:r>
+        <w:rPr>
+          <w:color w:val="000000" w:themeColor="text1"/>
+        </w:rPr>
+        <w:t xml:space="preserve">Draw custom view, need to override onDraw() with Canvas object to draw itself which contains </w:t>
+      </w:r>
+      <w:r>
+        <w:rPr>
+          <w:color w:val="000000" w:themeColor="text1"/>
+        </w:rPr>
+        <w:t xml:space="preserve">methods </w:t>
+      </w:r>
+      <w:r>
+        <w:rPr>
+          <w:color w:val="000000" w:themeColor="text1"/>
+        </w:rPr>
+        <w:t xml:space="preserve"> to draw text, lines etc</w:t>
+      </w:r>
+      <w:r>
+        <w:rPr>
+          <w:color w:val="000000" w:themeColor="text1"/>
+        </w:rPr>
+        <w:t>… Canvas defines shapes to draw while Paint defines styles.</w:t>
+      </w:r>
+      <w:r>
+        <w:rPr>
+          <w:color w:val="000000" w:themeColor="text1"/>
+        </w:rPr>
+        <w:t xml:space="preserve"> </w:t>
+      </w:r>
+    </w:p>
+    <w:p>
+      <w:pPr>
+        <w:rPr>
+          <w:color w:val="000000" w:themeColor="text1"/>
+        </w:rPr>
+      </w:pPr>
+      <w:r>
+        <w:rPr>
+          <w:color w:val="000000" w:themeColor="text1"/>
+        </w:rPr>
+        <w:t>onSizeChanged</w:t>
+      </w:r>
+      <w:r>
+        <w:rPr>
+          <w:color w:val="000000" w:themeColor="text1"/>
+        </w:rPr>
+        <w:t>()/onMeasure()</w:t>
+      </w:r>
+      <w:r>
+        <w:rPr>
+          <w:color w:val="000000" w:themeColor="text1"/>
+        </w:rPr>
+        <w:t xml:space="preserve"> to calc</w:t>
+      </w:r>
+      <w:r>
+        <w:rPr>
+          <w:color w:val="000000" w:themeColor="text1"/>
+        </w:rPr>
+        <w:t xml:space="preserve"> positions/dimensions when view first assigned size.</w:t>
+      </w:r>
+    </w:p>
+    <w:p>
+      <w:pPr>
+        <w:rPr>
+          <w:color w:val="000000" w:themeColor="text1"/>
+        </w:rPr>
+      </w:pPr>
+    </w:p>
+    <w:p>
+      <w:pPr>
+        <w:rPr>
+          <w:color w:val="000000" w:themeColor="text1"/>
+        </w:rPr>
+      </w:pPr>
+      <w:r>
+        <w:rPr>
+          <w:color w:val="000000" w:themeColor="text1"/>
+        </w:rPr>
+        <w:t>@ onDraw(), draw using drawText()/drawRect/Oval() etc..</w:t>
+      </w:r>
+    </w:p>
+    <w:p>
+      <w:pPr>
+        <w:rPr>
+          <w:color w:val="000000" w:themeColor="text1"/>
+        </w:rPr>
+      </w:pPr>
+      <w:r>
+        <w:rPr>
+          <w:color w:val="000000" w:themeColor="text1"/>
+        </w:rPr>
+        <w:t xml:space="preserve">Draw other shapes like lines </w:t>
       </w:r>
       <w:bookmarkStart w:id="0" w:name="_GoBack"/>
       <w:bookmarkEnd w:id="0"/>
+      <w:r>
+        <w:rPr>
+          <w:color w:val="000000" w:themeColor="text1"/>
+        </w:rPr>
+        <w:t>using Path obj and drawPath()</w:t>
+      </w:r>
+    </w:p>
+    <w:p>
+      <w:pPr>
+        <w:rPr>
+          <w:color w:val="000000" w:themeColor="text1"/>
+        </w:rPr>
+      </w:pPr>
+    </w:p>
+    <w:p>
+      <w:pPr>
+        <w:rPr>
+          <w:color w:val="000000" w:themeColor="text1"/>
+        </w:rPr>
+      </w:pPr>
+    </w:p>
+    <w:p>
+      <w:pPr>
+        <w:rPr>
+          <w:color w:val="000000" w:themeColor="text1"/>
+        </w:rPr>
+      </w:pPr>
+    </w:p>
+    <w:p>
+      <w:pPr>
+        <w:rPr>
+          <w:color w:val="000000" w:themeColor="text1"/>
+        </w:rPr>
+      </w:pPr>
     </w:p>
     <w:sectPr>
       <w:pgSz w:w="11906" w:h="16838"/>

</xml_diff>